<commit_message>
agregacion de historia de usuario 19 y 20
</commit_message>
<xml_diff>
--- a/Documentacion.docx
+++ b/Documentacion.docx
@@ -3780,6 +3780,13 @@
                 <w:lang w:val="es-ES"/>
               </w:rPr>
             </w:pPr>
+            <w:r>
+              <w:rPr>
+                <w:rFonts w:ascii="Times New Roman" w:hAnsi="Times New Roman" w:cs="Times New Roman"/>
+                <w:lang w:val="es-ES"/>
+              </w:rPr>
+              <w:t>Como monitor, quiero poder crear sesiones de monitorias para tener un control de las monitorias que realizo.</w:t>
+            </w:r>
           </w:p>
         </w:tc>
       </w:tr>
@@ -3805,6 +3812,7 @@
                 <w:bCs/>
                 <w:lang w:val="es-ES"/>
               </w:rPr>
+              <w:lastRenderedPageBreak/>
               <w:t>Descripción</w:t>
             </w:r>
           </w:p>
@@ -3822,6 +3830,40 @@
                 <w:lang w:val="es-ES"/>
               </w:rPr>
             </w:pPr>
+            <w:r>
+              <w:rPr>
+                <w:rFonts w:ascii="Times New Roman" w:hAnsi="Times New Roman" w:cs="Times New Roman"/>
+              </w:rPr>
+              <w:t xml:space="preserve">Como monitor, quiero poder crear sesiones de </w:t>
+            </w:r>
+            <w:proofErr w:type="spellStart"/>
+            <w:r>
+              <w:rPr>
+                <w:rFonts w:ascii="Times New Roman" w:hAnsi="Times New Roman" w:cs="Times New Roman"/>
+              </w:rPr>
+              <w:t>monitorías</w:t>
+            </w:r>
+            <w:proofErr w:type="spellEnd"/>
+            <w:r>
+              <w:rPr>
+                <w:rFonts w:ascii="Times New Roman" w:hAnsi="Times New Roman" w:cs="Times New Roman"/>
+              </w:rPr>
+              <w:t xml:space="preserve"> con detalles específicos (nombre, fecha, hora, duración, y temas a tratar) para llevar un registro de las </w:t>
+            </w:r>
+            <w:proofErr w:type="spellStart"/>
+            <w:r>
+              <w:rPr>
+                <w:rFonts w:ascii="Times New Roman" w:hAnsi="Times New Roman" w:cs="Times New Roman"/>
+              </w:rPr>
+              <w:t>monitorías</w:t>
+            </w:r>
+            <w:proofErr w:type="spellEnd"/>
+            <w:r>
+              <w:rPr>
+                <w:rFonts w:ascii="Times New Roman" w:hAnsi="Times New Roman" w:cs="Times New Roman"/>
+              </w:rPr>
+              <w:t xml:space="preserve"> realizadas y permitir que los estudiantes puedan acceder a estas sesiones de manera organizada.</w:t>
+            </w:r>
           </w:p>
         </w:tc>
       </w:tr>
@@ -3859,11 +3901,187 @@
           </w:tcPr>
           <w:p>
             <w:pPr>
-              <w:rPr>
-                <w:rFonts w:ascii="Times New Roman" w:hAnsi="Times New Roman" w:cs="Times New Roman"/>
-                <w:lang w:val="es-ES"/>
-              </w:rPr>
-            </w:pPr>
+              <w:pStyle w:val="Prrafodelista"/>
+              <w:numPr>
+                <w:ilvl w:val="0"/>
+                <w:numId w:val="5"/>
+              </w:numPr>
+              <w:rPr>
+                <w:rFonts w:ascii="Times New Roman" w:hAnsi="Times New Roman" w:cs="Times New Roman"/>
+              </w:rPr>
+            </w:pPr>
+            <w:r>
+              <w:rPr>
+                <w:rFonts w:ascii="Times New Roman" w:hAnsi="Times New Roman" w:cs="Times New Roman"/>
+              </w:rPr>
+              <w:t xml:space="preserve">El monitor puede acceder a una interfaz que permita crear una nueva sesión de </w:t>
+            </w:r>
+            <w:r>
+              <w:rPr>
+                <w:rFonts w:ascii="Times New Roman" w:hAnsi="Times New Roman" w:cs="Times New Roman"/>
+              </w:rPr>
+              <w:t>monitoria</w:t>
+            </w:r>
+          </w:p>
+          <w:p>
+            <w:pPr>
+              <w:pStyle w:val="Prrafodelista"/>
+              <w:numPr>
+                <w:ilvl w:val="0"/>
+                <w:numId w:val="5"/>
+              </w:numPr>
+              <w:rPr>
+                <w:rFonts w:ascii="Times New Roman" w:hAnsi="Times New Roman" w:cs="Times New Roman"/>
+              </w:rPr>
+            </w:pPr>
+            <w:r>
+              <w:rPr>
+                <w:rFonts w:ascii="Times New Roman" w:hAnsi="Times New Roman" w:cs="Times New Roman"/>
+              </w:rPr>
+              <w:t>El monitor debe poder ingresar los siguientes datos de la sesión:</w:t>
+            </w:r>
+          </w:p>
+          <w:p>
+            <w:pPr>
+              <w:pStyle w:val="Prrafodelista"/>
+              <w:numPr>
+                <w:ilvl w:val="1"/>
+                <w:numId w:val="5"/>
+              </w:numPr>
+              <w:rPr>
+                <w:rFonts w:ascii="Times New Roman" w:hAnsi="Times New Roman" w:cs="Times New Roman"/>
+              </w:rPr>
+            </w:pPr>
+            <w:r>
+              <w:rPr>
+                <w:rFonts w:ascii="Times New Roman" w:hAnsi="Times New Roman" w:cs="Times New Roman"/>
+              </w:rPr>
+              <w:t xml:space="preserve">Nombre o título de la </w:t>
+            </w:r>
+            <w:r>
+              <w:rPr>
+                <w:rFonts w:ascii="Times New Roman" w:hAnsi="Times New Roman" w:cs="Times New Roman"/>
+              </w:rPr>
+              <w:t>monitoria</w:t>
+            </w:r>
+            <w:r>
+              <w:rPr>
+                <w:rFonts w:ascii="Times New Roman" w:hAnsi="Times New Roman" w:cs="Times New Roman"/>
+              </w:rPr>
+              <w:t>.</w:t>
+            </w:r>
+          </w:p>
+          <w:p>
+            <w:pPr>
+              <w:pStyle w:val="Prrafodelista"/>
+              <w:numPr>
+                <w:ilvl w:val="1"/>
+                <w:numId w:val="5"/>
+              </w:numPr>
+              <w:rPr>
+                <w:rFonts w:ascii="Times New Roman" w:hAnsi="Times New Roman" w:cs="Times New Roman"/>
+              </w:rPr>
+            </w:pPr>
+            <w:r>
+              <w:rPr>
+                <w:rFonts w:ascii="Times New Roman" w:hAnsi="Times New Roman" w:cs="Times New Roman"/>
+              </w:rPr>
+              <w:t>Fecha y hora de inicio.</w:t>
+            </w:r>
+          </w:p>
+          <w:p>
+            <w:pPr>
+              <w:pStyle w:val="Prrafodelista"/>
+              <w:numPr>
+                <w:ilvl w:val="1"/>
+                <w:numId w:val="5"/>
+              </w:numPr>
+              <w:rPr>
+                <w:rFonts w:ascii="Times New Roman" w:hAnsi="Times New Roman" w:cs="Times New Roman"/>
+              </w:rPr>
+            </w:pPr>
+            <w:r>
+              <w:rPr>
+                <w:rFonts w:ascii="Times New Roman" w:hAnsi="Times New Roman" w:cs="Times New Roman"/>
+              </w:rPr>
+              <w:t>Duración o hora de fin.</w:t>
+            </w:r>
+          </w:p>
+          <w:p>
+            <w:pPr>
+              <w:pStyle w:val="Prrafodelista"/>
+              <w:numPr>
+                <w:ilvl w:val="1"/>
+                <w:numId w:val="5"/>
+              </w:numPr>
+              <w:rPr>
+                <w:rFonts w:ascii="Times New Roman" w:hAnsi="Times New Roman" w:cs="Times New Roman"/>
+              </w:rPr>
+            </w:pPr>
+            <w:r>
+              <w:rPr>
+                <w:rFonts w:ascii="Times New Roman" w:hAnsi="Times New Roman" w:cs="Times New Roman"/>
+              </w:rPr>
+              <w:t>Lugar o modalidad (presencial/virtual).</w:t>
+            </w:r>
+          </w:p>
+          <w:p>
+            <w:pPr>
+              <w:pStyle w:val="Prrafodelista"/>
+              <w:numPr>
+                <w:ilvl w:val="1"/>
+                <w:numId w:val="5"/>
+              </w:numPr>
+              <w:rPr>
+                <w:rFonts w:ascii="Times New Roman" w:hAnsi="Times New Roman" w:cs="Times New Roman"/>
+              </w:rPr>
+            </w:pPr>
+            <w:proofErr w:type="gramStart"/>
+            <w:r>
+              <w:rPr>
+                <w:rFonts w:ascii="Times New Roman" w:hAnsi="Times New Roman" w:cs="Times New Roman"/>
+              </w:rPr>
+              <w:t>Temas a tratar</w:t>
+            </w:r>
+            <w:proofErr w:type="gramEnd"/>
+            <w:r>
+              <w:rPr>
+                <w:rFonts w:ascii="Times New Roman" w:hAnsi="Times New Roman" w:cs="Times New Roman"/>
+              </w:rPr>
+              <w:t>.</w:t>
+            </w:r>
+          </w:p>
+          <w:p>
+            <w:pPr>
+              <w:pStyle w:val="Prrafodelista"/>
+              <w:numPr>
+                <w:ilvl w:val="0"/>
+                <w:numId w:val="5"/>
+              </w:numPr>
+              <w:rPr>
+                <w:rFonts w:ascii="Times New Roman" w:hAnsi="Times New Roman" w:cs="Times New Roman"/>
+              </w:rPr>
+            </w:pPr>
+            <w:r>
+              <w:rPr>
+                <w:rFonts w:ascii="Times New Roman" w:hAnsi="Times New Roman" w:cs="Times New Roman"/>
+              </w:rPr>
+              <w:t xml:space="preserve">La sesión de </w:t>
+            </w:r>
+            <w:proofErr w:type="spellStart"/>
+            <w:r>
+              <w:rPr>
+                <w:rFonts w:ascii="Times New Roman" w:hAnsi="Times New Roman" w:cs="Times New Roman"/>
+              </w:rPr>
+              <w:t>monitoría</w:t>
+            </w:r>
+            <w:proofErr w:type="spellEnd"/>
+            <w:r>
+              <w:rPr>
+                <w:rFonts w:ascii="Times New Roman" w:hAnsi="Times New Roman" w:cs="Times New Roman"/>
+              </w:rPr>
+              <w:t xml:space="preserve"> debe guardarse en el sistema y ser visible en el perfil del monitor.</w:t>
+            </w:r>
           </w:p>
         </w:tc>
       </w:tr>
@@ -3925,6 +4143,29 @@
                 <w:lang w:val="es-ES"/>
               </w:rPr>
             </w:pPr>
+            <w:r>
+              <w:rPr>
+                <w:rFonts w:ascii="Times New Roman" w:hAnsi="Times New Roman" w:cs="Times New Roman"/>
+                <w:lang w:val="es-ES"/>
+              </w:rPr>
+              <w:t xml:space="preserve">Como monitor, quiero poder actualizar el horario de las monitorias que cree para poder tener flexibilidad con los horarios y que </w:t>
+            </w:r>
+            <w:proofErr w:type="spellStart"/>
+            <w:r>
+              <w:rPr>
+                <w:rFonts w:ascii="Times New Roman" w:hAnsi="Times New Roman" w:cs="Times New Roman"/>
+                <w:lang w:val="es-ES"/>
+              </w:rPr>
+              <w:t>mas</w:t>
+            </w:r>
+            <w:proofErr w:type="spellEnd"/>
+            <w:r>
+              <w:rPr>
+                <w:rFonts w:ascii="Times New Roman" w:hAnsi="Times New Roman" w:cs="Times New Roman"/>
+                <w:lang w:val="es-ES"/>
+              </w:rPr>
+              <w:t xml:space="preserve"> estudiantes puedan asistir a las monitorias.</w:t>
+            </w:r>
           </w:p>
         </w:tc>
       </w:tr>
@@ -3967,6 +4208,26 @@
                 <w:lang w:val="es-ES"/>
               </w:rPr>
             </w:pPr>
+            <w:r>
+              <w:rPr>
+                <w:rFonts w:ascii="Times New Roman" w:hAnsi="Times New Roman" w:cs="Times New Roman"/>
+              </w:rPr>
+              <w:t xml:space="preserve">Como monitor, quiero poder actualizar el horario y otros detalles de las sesiones de </w:t>
+            </w:r>
+            <w:proofErr w:type="spellStart"/>
+            <w:r>
+              <w:rPr>
+                <w:rFonts w:ascii="Times New Roman" w:hAnsi="Times New Roman" w:cs="Times New Roman"/>
+              </w:rPr>
+              <w:t>monitoría</w:t>
+            </w:r>
+            <w:proofErr w:type="spellEnd"/>
+            <w:r>
+              <w:rPr>
+                <w:rFonts w:ascii="Times New Roman" w:hAnsi="Times New Roman" w:cs="Times New Roman"/>
+              </w:rPr>
+              <w:t xml:space="preserve"> previamente creadas para adaptarme a posibles cambios y facilitar que más estudiantes puedan asistir a las sesiones.</w:t>
+            </w:r>
           </w:p>
         </w:tc>
       </w:tr>
@@ -4004,11 +4265,169 @@
           </w:tcPr>
           <w:p>
             <w:pPr>
-              <w:rPr>
-                <w:rFonts w:ascii="Times New Roman" w:hAnsi="Times New Roman" w:cs="Times New Roman"/>
-                <w:lang w:val="es-ES"/>
-              </w:rPr>
-            </w:pPr>
+              <w:pStyle w:val="Prrafodelista"/>
+              <w:numPr>
+                <w:ilvl w:val="0"/>
+                <w:numId w:val="5"/>
+              </w:numPr>
+              <w:rPr>
+                <w:rFonts w:ascii="Times New Roman" w:hAnsi="Times New Roman" w:cs="Times New Roman"/>
+                <w:lang w:val="es-ES"/>
+              </w:rPr>
+            </w:pPr>
+            <w:r>
+              <w:rPr>
+                <w:rFonts w:ascii="Times New Roman" w:hAnsi="Times New Roman" w:cs="Times New Roman"/>
+                <w:lang w:val="es-ES"/>
+              </w:rPr>
+              <w:t xml:space="preserve">El monitor debe poder acceder a la interfaz de edición para modificar una sesión de </w:t>
+            </w:r>
+            <w:proofErr w:type="spellStart"/>
+            <w:r>
+              <w:rPr>
+                <w:rFonts w:ascii="Times New Roman" w:hAnsi="Times New Roman" w:cs="Times New Roman"/>
+                <w:lang w:val="es-ES"/>
+              </w:rPr>
+              <w:t>monitoría</w:t>
+            </w:r>
+            <w:proofErr w:type="spellEnd"/>
+            <w:r>
+              <w:rPr>
+                <w:rFonts w:ascii="Times New Roman" w:hAnsi="Times New Roman" w:cs="Times New Roman"/>
+                <w:lang w:val="es-ES"/>
+              </w:rPr>
+              <w:t xml:space="preserve"> previamente creada.</w:t>
+            </w:r>
+          </w:p>
+          <w:p>
+            <w:pPr>
+              <w:pStyle w:val="Prrafodelista"/>
+              <w:numPr>
+                <w:ilvl w:val="0"/>
+                <w:numId w:val="5"/>
+              </w:numPr>
+              <w:rPr>
+                <w:rFonts w:ascii="Times New Roman" w:hAnsi="Times New Roman" w:cs="Times New Roman"/>
+                <w:lang w:val="es-ES"/>
+              </w:rPr>
+            </w:pPr>
+            <w:r>
+              <w:rPr>
+                <w:rFonts w:ascii="Times New Roman" w:hAnsi="Times New Roman" w:cs="Times New Roman"/>
+                <w:lang w:val="es-ES"/>
+              </w:rPr>
+              <w:t xml:space="preserve">El monitor debe poder actualizar los siguientes datos de la </w:t>
+            </w:r>
+            <w:proofErr w:type="spellStart"/>
+            <w:r>
+              <w:rPr>
+                <w:rFonts w:ascii="Times New Roman" w:hAnsi="Times New Roman" w:cs="Times New Roman"/>
+                <w:lang w:val="es-ES"/>
+              </w:rPr>
+              <w:t>monitoría</w:t>
+            </w:r>
+            <w:proofErr w:type="spellEnd"/>
+            <w:r>
+              <w:rPr>
+                <w:rFonts w:ascii="Times New Roman" w:hAnsi="Times New Roman" w:cs="Times New Roman"/>
+                <w:lang w:val="es-ES"/>
+              </w:rPr>
+              <w:t>:</w:t>
+            </w:r>
+          </w:p>
+          <w:p>
+            <w:pPr>
+              <w:pStyle w:val="Prrafodelista"/>
+              <w:numPr>
+                <w:ilvl w:val="1"/>
+                <w:numId w:val="5"/>
+              </w:numPr>
+              <w:rPr>
+                <w:rFonts w:ascii="Times New Roman" w:hAnsi="Times New Roman" w:cs="Times New Roman"/>
+                <w:lang w:val="es-ES"/>
+              </w:rPr>
+            </w:pPr>
+            <w:r>
+              <w:rPr>
+                <w:rFonts w:ascii="Times New Roman" w:hAnsi="Times New Roman" w:cs="Times New Roman"/>
+                <w:lang w:val="es-ES"/>
+              </w:rPr>
+              <w:t>Fecha y hora de inicio.</w:t>
+            </w:r>
+          </w:p>
+          <w:p>
+            <w:pPr>
+              <w:pStyle w:val="Prrafodelista"/>
+              <w:numPr>
+                <w:ilvl w:val="1"/>
+                <w:numId w:val="5"/>
+              </w:numPr>
+              <w:rPr>
+                <w:rFonts w:ascii="Times New Roman" w:hAnsi="Times New Roman" w:cs="Times New Roman"/>
+                <w:lang w:val="es-ES"/>
+              </w:rPr>
+            </w:pPr>
+            <w:r>
+              <w:rPr>
+                <w:rFonts w:ascii="Times New Roman" w:hAnsi="Times New Roman" w:cs="Times New Roman"/>
+                <w:lang w:val="es-ES"/>
+              </w:rPr>
+              <w:t>Duración o hora de fin.</w:t>
+            </w:r>
+          </w:p>
+          <w:p>
+            <w:pPr>
+              <w:pStyle w:val="Prrafodelista"/>
+              <w:numPr>
+                <w:ilvl w:val="0"/>
+                <w:numId w:val="5"/>
+              </w:numPr>
+              <w:rPr>
+                <w:rFonts w:ascii="Times New Roman" w:hAnsi="Times New Roman" w:cs="Times New Roman"/>
+                <w:lang w:val="es-ES"/>
+              </w:rPr>
+            </w:pPr>
+            <w:r>
+              <w:rPr>
+                <w:rFonts w:ascii="Times New Roman" w:hAnsi="Times New Roman" w:cs="Times New Roman"/>
+                <w:lang w:val="es-ES"/>
+              </w:rPr>
+              <w:t xml:space="preserve">El sistema debe comprobar que no existan conflictos de horario con otras </w:t>
+            </w:r>
+            <w:r>
+              <w:rPr>
+                <w:rFonts w:ascii="Times New Roman" w:hAnsi="Times New Roman" w:cs="Times New Roman"/>
+                <w:lang w:val="es-ES"/>
+              </w:rPr>
+              <w:t>monitorias</w:t>
+            </w:r>
+            <w:r>
+              <w:rPr>
+                <w:rFonts w:ascii="Times New Roman" w:hAnsi="Times New Roman" w:cs="Times New Roman"/>
+                <w:lang w:val="es-ES"/>
+              </w:rPr>
+              <w:t xml:space="preserve"> programadas por el mismo monitor.</w:t>
+            </w:r>
+          </w:p>
+          <w:p>
+            <w:pPr>
+              <w:pStyle w:val="Prrafodelista"/>
+              <w:numPr>
+                <w:ilvl w:val="0"/>
+                <w:numId w:val="5"/>
+              </w:numPr>
+              <w:rPr>
+                <w:rFonts w:ascii="Times New Roman" w:hAnsi="Times New Roman" w:cs="Times New Roman"/>
+                <w:lang w:val="es-ES"/>
+              </w:rPr>
+            </w:pPr>
+            <w:r>
+              <w:rPr>
+                <w:rFonts w:ascii="Times New Roman" w:hAnsi="Times New Roman" w:cs="Times New Roman"/>
+                <w:lang w:val="es-ES"/>
+              </w:rPr>
+              <w:t>La información actualizada debe reflejarse de inmediato en el perfil del monitor y en la vista de los estudiantes.</w:t>
+            </w:r>
           </w:p>
         </w:tc>
       </w:tr>
@@ -4038,49 +4457,6 @@
           <w:bCs/>
         </w:rPr>
         <w:t>Casos de uso</w:t>
-      </w:r>
-      <w:r>
-        <w:rPr>
-          <w:rFonts w:ascii="Times New Roman" w:hAnsi="Times New Roman" w:cs="Times New Roman"/>
-          <w:b/>
-          <w:bCs/>
-          <w:noProof/>
-        </w:rPr>
-        <w:drawing>
-          <wp:inline distT="0" distB="0" distL="0" distR="0" wp14:anchorId="10F34BF7" wp14:editId="60B5F83A">
-            <wp:extent cx="5391179" cy="4140679"/>
-            <wp:effectExtent l="0" t="0" r="0" b="0"/>
-            <wp:docPr id="735509924" name="Imagen 1"/>
-            <wp:cNvGraphicFramePr>
-              <a:graphicFrameLocks xmlns:a="http://schemas.openxmlformats.org/drawingml/2006/main" noChangeAspect="1"/>
-            </wp:cNvGraphicFramePr>
-            <a:graphic xmlns:a="http://schemas.openxmlformats.org/drawingml/2006/main">
-              <a:graphicData uri="http://schemas.openxmlformats.org/drawingml/2006/picture">
-                <pic:pic xmlns:pic="http://schemas.openxmlformats.org/drawingml/2006/picture">
-                  <pic:nvPicPr>
-                    <pic:cNvPr id="735509924" name=""/>
-                    <pic:cNvPicPr/>
-                  </pic:nvPicPr>
-                  <pic:blipFill>
-                    <a:blip r:embed="rId7"/>
-                    <a:stretch>
-                      <a:fillRect/>
-                    </a:stretch>
-                  </pic:blipFill>
-                  <pic:spPr>
-                    <a:xfrm>
-                      <a:off x="0" y="0"/>
-                      <a:ext cx="5427129" cy="4168290"/>
-                    </a:xfrm>
-                    <a:prstGeom prst="rect">
-                      <a:avLst/>
-                    </a:prstGeom>
-                  </pic:spPr>
-                </pic:pic>
-              </a:graphicData>
-            </a:graphic>
-          </wp:inline>
-        </w:drawing>
       </w:r>
     </w:p>
     <w:p>
@@ -4107,64 +4483,7 @@
           <w:b/>
           <w:bCs/>
         </w:rPr>
-        <w:lastRenderedPageBreak/>
         <w:t>Diagrama UML</w:t>
-      </w:r>
-      <w:r>
-        <w:rPr>
-          <w:rFonts w:ascii="Times New Roman" w:hAnsi="Times New Roman" w:cs="Times New Roman"/>
-          <w:b/>
-          <w:bCs/>
-          <w:noProof/>
-        </w:rPr>
-        <w:drawing>
-          <wp:inline distT="0" distB="0" distL="0" distR="0" wp14:anchorId="2F852DA2" wp14:editId="448DDD79">
-            <wp:extent cx="5960745" cy="5762625"/>
-            <wp:effectExtent l="0" t="0" r="1905" b="9525"/>
-            <wp:docPr id="730446908" name="Imagen 3"/>
-            <wp:cNvGraphicFramePr>
-              <a:graphicFrameLocks xmlns:a="http://schemas.openxmlformats.org/drawingml/2006/main" noChangeAspect="1"/>
-            </wp:cNvGraphicFramePr>
-            <a:graphic xmlns:a="http://schemas.openxmlformats.org/drawingml/2006/main">
-              <a:graphicData uri="http://schemas.openxmlformats.org/drawingml/2006/picture">
-                <pic:pic xmlns:pic="http://schemas.openxmlformats.org/drawingml/2006/picture">
-                  <pic:nvPicPr>
-                    <pic:cNvPr id="0" name="Picture 3"/>
-                    <pic:cNvPicPr>
-                      <a:picLocks noChangeAspect="1" noChangeArrowheads="1"/>
-                    </pic:cNvPicPr>
-                  </pic:nvPicPr>
-                  <pic:blipFill>
-                    <a:blip r:embed="rId8">
-                      <a:extLst>
-                        <a:ext uri="{28A0092B-C50C-407E-A947-70E740481C1C}">
-                          <a14:useLocalDpi xmlns:a14="http://schemas.microsoft.com/office/drawing/2010/main" val="0"/>
-                        </a:ext>
-                      </a:extLst>
-                    </a:blip>
-                    <a:srcRect/>
-                    <a:stretch>
-                      <a:fillRect/>
-                    </a:stretch>
-                  </pic:blipFill>
-                  <pic:spPr bwMode="auto">
-                    <a:xfrm>
-                      <a:off x="0" y="0"/>
-                      <a:ext cx="5960745" cy="5762625"/>
-                    </a:xfrm>
-                    <a:prstGeom prst="rect">
-                      <a:avLst/>
-                    </a:prstGeom>
-                    <a:noFill/>
-                    <a:ln>
-                      <a:noFill/>
-                    </a:ln>
-                  </pic:spPr>
-                </pic:pic>
-              </a:graphicData>
-            </a:graphic>
-          </wp:inline>
-        </w:drawing>
       </w:r>
     </w:p>
     <w:p>
@@ -4178,8 +4497,8 @@
       </w:pPr>
     </w:p>
     <w:sectPr>
-      <w:headerReference w:type="even" r:id="rId9"/>
-      <w:headerReference w:type="default" r:id="rId10"/>
+      <w:headerReference w:type="even" r:id="rId7"/>
+      <w:headerReference w:type="default" r:id="rId8"/>
       <w:pgSz w:w="12240" w:h="15840"/>
       <w:pgMar w:top="1418" w:right="1418" w:bottom="1418" w:left="1418" w:header="709" w:footer="709" w:gutter="0"/>
       <w:cols w:space="708"/>
@@ -4347,6 +4666,155 @@
 <file path=word/numbering.xml><?xml version="1.0" encoding="utf-8"?>
 <w:numbering xmlns:wpc="http://schemas.microsoft.com/office/word/2010/wordprocessingCanvas" xmlns:cx="http://schemas.microsoft.com/office/drawing/2014/chartex" xmlns:cx1="http://schemas.microsoft.com/office/drawing/2015/9/8/chartex" xmlns:cx2="http://schemas.microsoft.com/office/drawing/2015/10/21/chartex" xmlns:cx3="http://schemas.microsoft.com/office/drawing/2016/5/9/chartex" xmlns:cx4="http://schemas.microsoft.com/office/drawing/2016/5/10/chartex" xmlns:cx5="http://schemas.microsoft.com/office/drawing/2016/5/11/chartex" xmlns:cx6="http://schemas.microsoft.com/office/drawing/2016/5/12/chartex" xmlns:cx7="http://schemas.microsoft.com/office/drawing/2016/5/13/chartex" xmlns:cx8="http://schemas.microsoft.com/office/drawing/2016/5/14/chartex" xmlns:mc="http://schemas.openxmlformats.org/markup-compatibility/2006" xmlns:aink="http://schemas.microsoft.com/office/drawing/2016/ink" xmlns:am3d="http://schemas.microsoft.com/office/drawing/2017/model3d" xmlns:o="urn:schemas-microsoft-com:office:office" xmlns:oel="http://schemas.microsoft.com/office/2019/extlst" xmlns:r="http://schemas.openxmlformats.org/officeDocument/2006/relationships" xmlns:m="http://schemas.openxmlformats.org/officeDocument/2006/math" xmlns:v="urn:schemas-microsoft-com:vml" xmlns:wp14="http://schemas.microsoft.com/office/word/2010/wordprocessingDrawing" xmlns:wp="http://schemas.openxmlformats.org/drawingml/2006/wordprocessingDrawing" xmlns:w10="urn:schemas-microsoft-com:office:word" xmlns:w="http://schemas.openxmlformats.org/wordprocessingml/2006/main" xmlns:w14="http://schemas.microsoft.com/office/word/2010/wordml" xmlns:w15="http://schemas.microsoft.com/office/word/2012/wordml" xmlns:w16cex="http://schemas.microsoft.com/office/word/2018/wordml/cex" xmlns:w16cid="http://schemas.microsoft.com/office/word/2016/wordml/cid" xmlns:w16="http://schemas.microsoft.com/office/word/2018/wordml" xmlns:w16du="http://schemas.microsoft.com/office/word/2023/wordml/word16du" xmlns:w16sdtdh="http://schemas.microsoft.com/office/word/2020/wordml/sdtdatahash" xmlns:w16se="http://schemas.microsoft.com/office/word/2015/wordml/symex" xmlns:wpg="http://schemas.microsoft.com/office/word/2010/wordprocessingGroup" xmlns:wpi="http://schemas.microsoft.com/office/word/2010/wordprocessingInk" xmlns:wne="http://schemas.microsoft.com/office/word/2006/wordml" xmlns:wps="http://schemas.microsoft.com/office/word/2010/wordprocessingShape" mc:Ignorable="w14 w15 w16se w16cid w16 w16cex w16sdtdh w16du wp14">
   <w:abstractNum w:abstractNumId="0" w15:restartNumberingAfterBreak="0">
+    <w:nsid w:val="1F314E7D"/>
+    <w:multiLevelType w:val="multilevel"/>
+    <w:tmpl w:val="A864B4FE"/>
+    <w:lvl w:ilvl="0">
+      <w:start w:val="1"/>
+      <w:numFmt w:val="bullet"/>
+      <w:lvlText w:val=""/>
+      <w:lvlJc w:val="left"/>
+      <w:pPr>
+        <w:tabs>
+          <w:tab w:val="num" w:pos="720"/>
+        </w:tabs>
+        <w:ind w:left="720" w:hanging="360"/>
+      </w:pPr>
+      <w:rPr>
+        <w:rFonts w:ascii="Symbol" w:hAnsi="Symbol" w:hint="default"/>
+        <w:sz w:val="20"/>
+      </w:rPr>
+    </w:lvl>
+    <w:lvl w:ilvl="1" w:tentative="1">
+      <w:start w:val="1"/>
+      <w:numFmt w:val="bullet"/>
+      <w:lvlText w:val="o"/>
+      <w:lvlJc w:val="left"/>
+      <w:pPr>
+        <w:tabs>
+          <w:tab w:val="num" w:pos="1440"/>
+        </w:tabs>
+        <w:ind w:left="1440" w:hanging="360"/>
+      </w:pPr>
+      <w:rPr>
+        <w:rFonts w:ascii="Courier New" w:hAnsi="Courier New" w:hint="default"/>
+        <w:sz w:val="20"/>
+      </w:rPr>
+    </w:lvl>
+    <w:lvl w:ilvl="2" w:tentative="1">
+      <w:start w:val="1"/>
+      <w:numFmt w:val="bullet"/>
+      <w:lvlText w:val=""/>
+      <w:lvlJc w:val="left"/>
+      <w:pPr>
+        <w:tabs>
+          <w:tab w:val="num" w:pos="2160"/>
+        </w:tabs>
+        <w:ind w:left="2160" w:hanging="360"/>
+      </w:pPr>
+      <w:rPr>
+        <w:rFonts w:ascii="Wingdings" w:hAnsi="Wingdings" w:hint="default"/>
+        <w:sz w:val="20"/>
+      </w:rPr>
+    </w:lvl>
+    <w:lvl w:ilvl="3" w:tentative="1">
+      <w:start w:val="1"/>
+      <w:numFmt w:val="bullet"/>
+      <w:lvlText w:val=""/>
+      <w:lvlJc w:val="left"/>
+      <w:pPr>
+        <w:tabs>
+          <w:tab w:val="num" w:pos="2880"/>
+        </w:tabs>
+        <w:ind w:left="2880" w:hanging="360"/>
+      </w:pPr>
+      <w:rPr>
+        <w:rFonts w:ascii="Wingdings" w:hAnsi="Wingdings" w:hint="default"/>
+        <w:sz w:val="20"/>
+      </w:rPr>
+    </w:lvl>
+    <w:lvl w:ilvl="4" w:tentative="1">
+      <w:start w:val="1"/>
+      <w:numFmt w:val="bullet"/>
+      <w:lvlText w:val=""/>
+      <w:lvlJc w:val="left"/>
+      <w:pPr>
+        <w:tabs>
+          <w:tab w:val="num" w:pos="3600"/>
+        </w:tabs>
+        <w:ind w:left="3600" w:hanging="360"/>
+      </w:pPr>
+      <w:rPr>
+        <w:rFonts w:ascii="Wingdings" w:hAnsi="Wingdings" w:hint="default"/>
+        <w:sz w:val="20"/>
+      </w:rPr>
+    </w:lvl>
+    <w:lvl w:ilvl="5" w:tentative="1">
+      <w:start w:val="1"/>
+      <w:numFmt w:val="bullet"/>
+      <w:lvlText w:val=""/>
+      <w:lvlJc w:val="left"/>
+      <w:pPr>
+        <w:tabs>
+          <w:tab w:val="num" w:pos="4320"/>
+        </w:tabs>
+        <w:ind w:left="4320" w:hanging="360"/>
+      </w:pPr>
+      <w:rPr>
+        <w:rFonts w:ascii="Wingdings" w:hAnsi="Wingdings" w:hint="default"/>
+        <w:sz w:val="20"/>
+      </w:rPr>
+    </w:lvl>
+    <w:lvl w:ilvl="6" w:tentative="1">
+      <w:start w:val="1"/>
+      <w:numFmt w:val="bullet"/>
+      <w:lvlText w:val=""/>
+      <w:lvlJc w:val="left"/>
+      <w:pPr>
+        <w:tabs>
+          <w:tab w:val="num" w:pos="5040"/>
+        </w:tabs>
+        <w:ind w:left="5040" w:hanging="360"/>
+      </w:pPr>
+      <w:rPr>
+        <w:rFonts w:ascii="Wingdings" w:hAnsi="Wingdings" w:hint="default"/>
+        <w:sz w:val="20"/>
+      </w:rPr>
+    </w:lvl>
+    <w:lvl w:ilvl="7" w:tentative="1">
+      <w:start w:val="1"/>
+      <w:numFmt w:val="bullet"/>
+      <w:lvlText w:val=""/>
+      <w:lvlJc w:val="left"/>
+      <w:pPr>
+        <w:tabs>
+          <w:tab w:val="num" w:pos="5760"/>
+        </w:tabs>
+        <w:ind w:left="5760" w:hanging="360"/>
+      </w:pPr>
+      <w:rPr>
+        <w:rFonts w:ascii="Wingdings" w:hAnsi="Wingdings" w:hint="default"/>
+        <w:sz w:val="20"/>
+      </w:rPr>
+    </w:lvl>
+    <w:lvl w:ilvl="8" w:tentative="1">
+      <w:start w:val="1"/>
+      <w:numFmt w:val="bullet"/>
+      <w:lvlText w:val=""/>
+      <w:lvlJc w:val="left"/>
+      <w:pPr>
+        <w:tabs>
+          <w:tab w:val="num" w:pos="6480"/>
+        </w:tabs>
+        <w:ind w:left="6480" w:hanging="360"/>
+      </w:pPr>
+      <w:rPr>
+        <w:rFonts w:ascii="Wingdings" w:hAnsi="Wingdings" w:hint="default"/>
+        <w:sz w:val="20"/>
+      </w:rPr>
+    </w:lvl>
+  </w:abstractNum>
+  <w:abstractNum w:abstractNumId="1" w15:restartNumberingAfterBreak="0">
     <w:nsid w:val="24CF40B7"/>
     <w:multiLevelType w:val="hybridMultilevel"/>
     <w:tmpl w:val="7C32F45E"/>
@@ -4459,7 +4927,7 @@
       </w:rPr>
     </w:lvl>
   </w:abstractNum>
-  <w:abstractNum w:abstractNumId="1" w15:restartNumberingAfterBreak="0">
+  <w:abstractNum w:abstractNumId="2" w15:restartNumberingAfterBreak="0">
     <w:nsid w:val="34CF2716"/>
     <w:multiLevelType w:val="hybridMultilevel"/>
     <w:tmpl w:val="52060ECE"/>
@@ -4572,10 +5040,123 @@
       </w:rPr>
     </w:lvl>
   </w:abstractNum>
-  <w:abstractNum w:abstractNumId="2" w15:restartNumberingAfterBreak="0">
+  <w:abstractNum w:abstractNumId="3" w15:restartNumberingAfterBreak="0">
     <w:nsid w:val="5C1F5715"/>
     <w:multiLevelType w:val="hybridMultilevel"/>
-    <w:tmpl w:val="126E7EBE"/>
+    <w:tmpl w:val="BBA408F0"/>
+    <w:lvl w:ilvl="0" w:tplc="080A0001">
+      <w:start w:val="1"/>
+      <w:numFmt w:val="bullet"/>
+      <w:lvlText w:val=""/>
+      <w:lvlJc w:val="left"/>
+      <w:pPr>
+        <w:ind w:left="720" w:hanging="360"/>
+      </w:pPr>
+      <w:rPr>
+        <w:rFonts w:ascii="Symbol" w:hAnsi="Symbol" w:hint="default"/>
+      </w:rPr>
+    </w:lvl>
+    <w:lvl w:ilvl="1" w:tplc="080A0003">
+      <w:start w:val="1"/>
+      <w:numFmt w:val="bullet"/>
+      <w:lvlText w:val="o"/>
+      <w:lvlJc w:val="left"/>
+      <w:pPr>
+        <w:ind w:left="1440" w:hanging="360"/>
+      </w:pPr>
+      <w:rPr>
+        <w:rFonts w:ascii="Courier New" w:hAnsi="Courier New" w:cs="Courier New" w:hint="default"/>
+      </w:rPr>
+    </w:lvl>
+    <w:lvl w:ilvl="2" w:tplc="080A0005" w:tentative="1">
+      <w:start w:val="1"/>
+      <w:numFmt w:val="bullet"/>
+      <w:lvlText w:val=""/>
+      <w:lvlJc w:val="left"/>
+      <w:pPr>
+        <w:ind w:left="2160" w:hanging="360"/>
+      </w:pPr>
+      <w:rPr>
+        <w:rFonts w:ascii="Wingdings" w:hAnsi="Wingdings" w:hint="default"/>
+      </w:rPr>
+    </w:lvl>
+    <w:lvl w:ilvl="3" w:tplc="080A0001" w:tentative="1">
+      <w:start w:val="1"/>
+      <w:numFmt w:val="bullet"/>
+      <w:lvlText w:val=""/>
+      <w:lvlJc w:val="left"/>
+      <w:pPr>
+        <w:ind w:left="2880" w:hanging="360"/>
+      </w:pPr>
+      <w:rPr>
+        <w:rFonts w:ascii="Symbol" w:hAnsi="Symbol" w:hint="default"/>
+      </w:rPr>
+    </w:lvl>
+    <w:lvl w:ilvl="4" w:tplc="080A0003" w:tentative="1">
+      <w:start w:val="1"/>
+      <w:numFmt w:val="bullet"/>
+      <w:lvlText w:val="o"/>
+      <w:lvlJc w:val="left"/>
+      <w:pPr>
+        <w:ind w:left="3600" w:hanging="360"/>
+      </w:pPr>
+      <w:rPr>
+        <w:rFonts w:ascii="Courier New" w:hAnsi="Courier New" w:cs="Courier New" w:hint="default"/>
+      </w:rPr>
+    </w:lvl>
+    <w:lvl w:ilvl="5" w:tplc="080A0005" w:tentative="1">
+      <w:start w:val="1"/>
+      <w:numFmt w:val="bullet"/>
+      <w:lvlText w:val=""/>
+      <w:lvlJc w:val="left"/>
+      <w:pPr>
+        <w:ind w:left="4320" w:hanging="360"/>
+      </w:pPr>
+      <w:rPr>
+        <w:rFonts w:ascii="Wingdings" w:hAnsi="Wingdings" w:hint="default"/>
+      </w:rPr>
+    </w:lvl>
+    <w:lvl w:ilvl="6" w:tplc="080A0001" w:tentative="1">
+      <w:start w:val="1"/>
+      <w:numFmt w:val="bullet"/>
+      <w:lvlText w:val=""/>
+      <w:lvlJc w:val="left"/>
+      <w:pPr>
+        <w:ind w:left="5040" w:hanging="360"/>
+      </w:pPr>
+      <w:rPr>
+        <w:rFonts w:ascii="Symbol" w:hAnsi="Symbol" w:hint="default"/>
+      </w:rPr>
+    </w:lvl>
+    <w:lvl w:ilvl="7" w:tplc="080A0003" w:tentative="1">
+      <w:start w:val="1"/>
+      <w:numFmt w:val="bullet"/>
+      <w:lvlText w:val="o"/>
+      <w:lvlJc w:val="left"/>
+      <w:pPr>
+        <w:ind w:left="5760" w:hanging="360"/>
+      </w:pPr>
+      <w:rPr>
+        <w:rFonts w:ascii="Courier New" w:hAnsi="Courier New" w:cs="Courier New" w:hint="default"/>
+      </w:rPr>
+    </w:lvl>
+    <w:lvl w:ilvl="8" w:tplc="080A0005" w:tentative="1">
+      <w:start w:val="1"/>
+      <w:numFmt w:val="bullet"/>
+      <w:lvlText w:val=""/>
+      <w:lvlJc w:val="left"/>
+      <w:pPr>
+        <w:ind w:left="6480" w:hanging="360"/>
+      </w:pPr>
+      <w:rPr>
+        <w:rFonts w:ascii="Wingdings" w:hAnsi="Wingdings" w:hint="default"/>
+      </w:rPr>
+    </w:lvl>
+  </w:abstractNum>
+  <w:abstractNum w:abstractNumId="4" w15:restartNumberingAfterBreak="0">
+    <w:nsid w:val="63C956C7"/>
+    <w:multiLevelType w:val="hybridMultilevel"/>
+    <w:tmpl w:val="32567A9A"/>
     <w:lvl w:ilvl="0" w:tplc="080A0001">
       <w:start w:val="1"/>
       <w:numFmt w:val="bullet"/>
@@ -4685,10 +5266,10 @@
       </w:rPr>
     </w:lvl>
   </w:abstractNum>
-  <w:abstractNum w:abstractNumId="3" w15:restartNumberingAfterBreak="0">
-    <w:nsid w:val="63C956C7"/>
+  <w:abstractNum w:abstractNumId="5" w15:restartNumberingAfterBreak="0">
+    <w:nsid w:val="77734316"/>
     <w:multiLevelType w:val="hybridMultilevel"/>
-    <w:tmpl w:val="32567A9A"/>
+    <w:tmpl w:val="E03E31E0"/>
     <w:lvl w:ilvl="0" w:tplc="080A0001">
       <w:start w:val="1"/>
       <w:numFmt w:val="bullet"/>
@@ -4798,133 +5379,23 @@
       </w:rPr>
     </w:lvl>
   </w:abstractNum>
-  <w:abstractNum w:abstractNumId="4" w15:restartNumberingAfterBreak="0">
-    <w:nsid w:val="77734316"/>
-    <w:multiLevelType w:val="hybridMultilevel"/>
-    <w:tmpl w:val="E03E31E0"/>
-    <w:lvl w:ilvl="0" w:tplc="080A0001">
-      <w:start w:val="1"/>
-      <w:numFmt w:val="bullet"/>
-      <w:lvlText w:val=""/>
-      <w:lvlJc w:val="left"/>
-      <w:pPr>
-        <w:ind w:left="720" w:hanging="360"/>
-      </w:pPr>
-      <w:rPr>
-        <w:rFonts w:ascii="Symbol" w:hAnsi="Symbol" w:hint="default"/>
-      </w:rPr>
-    </w:lvl>
-    <w:lvl w:ilvl="1" w:tplc="080A0003" w:tentative="1">
-      <w:start w:val="1"/>
-      <w:numFmt w:val="bullet"/>
-      <w:lvlText w:val="o"/>
-      <w:lvlJc w:val="left"/>
-      <w:pPr>
-        <w:ind w:left="1440" w:hanging="360"/>
-      </w:pPr>
-      <w:rPr>
-        <w:rFonts w:ascii="Courier New" w:hAnsi="Courier New" w:cs="Courier New" w:hint="default"/>
-      </w:rPr>
-    </w:lvl>
-    <w:lvl w:ilvl="2" w:tplc="080A0005" w:tentative="1">
-      <w:start w:val="1"/>
-      <w:numFmt w:val="bullet"/>
-      <w:lvlText w:val=""/>
-      <w:lvlJc w:val="left"/>
-      <w:pPr>
-        <w:ind w:left="2160" w:hanging="360"/>
-      </w:pPr>
-      <w:rPr>
-        <w:rFonts w:ascii="Wingdings" w:hAnsi="Wingdings" w:hint="default"/>
-      </w:rPr>
-    </w:lvl>
-    <w:lvl w:ilvl="3" w:tplc="080A0001" w:tentative="1">
-      <w:start w:val="1"/>
-      <w:numFmt w:val="bullet"/>
-      <w:lvlText w:val=""/>
-      <w:lvlJc w:val="left"/>
-      <w:pPr>
-        <w:ind w:left="2880" w:hanging="360"/>
-      </w:pPr>
-      <w:rPr>
-        <w:rFonts w:ascii="Symbol" w:hAnsi="Symbol" w:hint="default"/>
-      </w:rPr>
-    </w:lvl>
-    <w:lvl w:ilvl="4" w:tplc="080A0003" w:tentative="1">
-      <w:start w:val="1"/>
-      <w:numFmt w:val="bullet"/>
-      <w:lvlText w:val="o"/>
-      <w:lvlJc w:val="left"/>
-      <w:pPr>
-        <w:ind w:left="3600" w:hanging="360"/>
-      </w:pPr>
-      <w:rPr>
-        <w:rFonts w:ascii="Courier New" w:hAnsi="Courier New" w:cs="Courier New" w:hint="default"/>
-      </w:rPr>
-    </w:lvl>
-    <w:lvl w:ilvl="5" w:tplc="080A0005" w:tentative="1">
-      <w:start w:val="1"/>
-      <w:numFmt w:val="bullet"/>
-      <w:lvlText w:val=""/>
-      <w:lvlJc w:val="left"/>
-      <w:pPr>
-        <w:ind w:left="4320" w:hanging="360"/>
-      </w:pPr>
-      <w:rPr>
-        <w:rFonts w:ascii="Wingdings" w:hAnsi="Wingdings" w:hint="default"/>
-      </w:rPr>
-    </w:lvl>
-    <w:lvl w:ilvl="6" w:tplc="080A0001" w:tentative="1">
-      <w:start w:val="1"/>
-      <w:numFmt w:val="bullet"/>
-      <w:lvlText w:val=""/>
-      <w:lvlJc w:val="left"/>
-      <w:pPr>
-        <w:ind w:left="5040" w:hanging="360"/>
-      </w:pPr>
-      <w:rPr>
-        <w:rFonts w:ascii="Symbol" w:hAnsi="Symbol" w:hint="default"/>
-      </w:rPr>
-    </w:lvl>
-    <w:lvl w:ilvl="7" w:tplc="080A0003" w:tentative="1">
-      <w:start w:val="1"/>
-      <w:numFmt w:val="bullet"/>
-      <w:lvlText w:val="o"/>
-      <w:lvlJc w:val="left"/>
-      <w:pPr>
-        <w:ind w:left="5760" w:hanging="360"/>
-      </w:pPr>
-      <w:rPr>
-        <w:rFonts w:ascii="Courier New" w:hAnsi="Courier New" w:cs="Courier New" w:hint="default"/>
-      </w:rPr>
-    </w:lvl>
-    <w:lvl w:ilvl="8" w:tplc="080A0005" w:tentative="1">
-      <w:start w:val="1"/>
-      <w:numFmt w:val="bullet"/>
-      <w:lvlText w:val=""/>
-      <w:lvlJc w:val="left"/>
-      <w:pPr>
-        <w:ind w:left="6480" w:hanging="360"/>
-      </w:pPr>
-      <w:rPr>
-        <w:rFonts w:ascii="Wingdings" w:hAnsi="Wingdings" w:hint="default"/>
-      </w:rPr>
-    </w:lvl>
-  </w:abstractNum>
   <w:num w:numId="1" w16cid:durableId="1371807867">
+    <w:abstractNumId w:val="2"/>
+  </w:num>
+  <w:num w:numId="2" w16cid:durableId="799541413">
+    <w:abstractNumId w:val="4"/>
+  </w:num>
+  <w:num w:numId="3" w16cid:durableId="2085100656">
     <w:abstractNumId w:val="1"/>
   </w:num>
-  <w:num w:numId="2" w16cid:durableId="799541413">
+  <w:num w:numId="4" w16cid:durableId="1220358903">
+    <w:abstractNumId w:val="5"/>
+  </w:num>
+  <w:num w:numId="5" w16cid:durableId="1245846178">
     <w:abstractNumId w:val="3"/>
   </w:num>
-  <w:num w:numId="3" w16cid:durableId="2085100656">
+  <w:num w:numId="6" w16cid:durableId="1932005266">
     <w:abstractNumId w:val="0"/>
-  </w:num>
-  <w:num w:numId="4" w16cid:durableId="1220358903">
-    <w:abstractNumId w:val="4"/>
-  </w:num>
-  <w:num w:numId="5" w16cid:durableId="1245846178">
-    <w:abstractNumId w:val="2"/>
   </w:num>
 </w:numbering>
 </file>
@@ -5533,7 +6004,6 @@
   <w:style w:type="character" w:default="1" w:styleId="Fuentedeprrafopredeter">
     <w:name w:val="Default Paragraph Font"/>
     <w:uiPriority w:val="1"/>
-    <w:semiHidden/>
     <w:unhideWhenUsed/>
   </w:style>
   <w:style w:type="table" w:default="1" w:styleId="Tablanormal">

</xml_diff>

<commit_message>
optimizacion de codigo y creacion de historia 1
</commit_message>
<xml_diff>
--- a/Documentacion.docx
+++ b/Documentacion.docx
@@ -464,7 +464,31 @@
               <w:rPr>
                 <w:rFonts w:ascii="Times New Roman" w:hAnsi="Times New Roman" w:cs="Times New Roman"/>
               </w:rPr>
-              <w:t xml:space="preserve"> quiero ingresar, eliminar y modificar a un estudiante en una materia para gestionar su inscripción y cambios de manera eficiente.</w:t>
+              <w:t xml:space="preserve"> quiero ingresar, eliminar y </w:t>
+            </w:r>
+            <w:r>
+              <w:rPr>
+                <w:rFonts w:ascii="Times New Roman" w:hAnsi="Times New Roman" w:cs="Times New Roman"/>
+              </w:rPr>
+              <w:t>buscar</w:t>
+            </w:r>
+            <w:r>
+              <w:rPr>
+                <w:rFonts w:ascii="Times New Roman" w:hAnsi="Times New Roman" w:cs="Times New Roman"/>
+              </w:rPr>
+              <w:t xml:space="preserve"> a un estudiante en una materia </w:t>
+            </w:r>
+            <w:r>
+              <w:rPr>
+                <w:rFonts w:ascii="Times New Roman" w:hAnsi="Times New Roman" w:cs="Times New Roman"/>
+              </w:rPr>
+              <w:t xml:space="preserve">con un profesor </w:t>
+            </w:r>
+            <w:r>
+              <w:rPr>
+                <w:rFonts w:ascii="Times New Roman" w:hAnsi="Times New Roman" w:cs="Times New Roman"/>
+              </w:rPr>
+              <w:t>para gestionar su inscripción y cambios de manera eficiente.</w:t>
             </w:r>
           </w:p>
         </w:tc>
@@ -648,7 +672,19 @@
               <w:rPr>
                 <w:rFonts w:ascii="Times New Roman" w:hAnsi="Times New Roman" w:cs="Times New Roman"/>
               </w:rPr>
-              <w:t xml:space="preserve"> quiero ingresar, eliminar y modificar una materia para mantener actualizado el catálogo académico.</w:t>
+              <w:t xml:space="preserve"> quiero ingresar, eliminar y </w:t>
+            </w:r>
+            <w:r>
+              <w:rPr>
+                <w:rFonts w:ascii="Times New Roman" w:hAnsi="Times New Roman" w:cs="Times New Roman"/>
+              </w:rPr>
+              <w:t>buscar</w:t>
+            </w:r>
+            <w:r>
+              <w:rPr>
+                <w:rFonts w:ascii="Times New Roman" w:hAnsi="Times New Roman" w:cs="Times New Roman"/>
+              </w:rPr>
+              <w:t xml:space="preserve"> una materia para mantener actualizado el catálogo académico.</w:t>
             </w:r>
           </w:p>
         </w:tc>
@@ -3914,13 +3950,7 @@
               <w:rPr>
                 <w:rFonts w:ascii="Times New Roman" w:hAnsi="Times New Roman" w:cs="Times New Roman"/>
               </w:rPr>
-              <w:t xml:space="preserve">El monitor puede acceder a una interfaz que permita crear una nueva sesión de </w:t>
-            </w:r>
-            <w:r>
-              <w:rPr>
-                <w:rFonts w:ascii="Times New Roman" w:hAnsi="Times New Roman" w:cs="Times New Roman"/>
-              </w:rPr>
-              <w:t>monitoria</w:t>
+              <w:t>El monitor puede acceder a una interfaz que permita crear una nueva sesión de monitoria</w:t>
             </w:r>
           </w:p>
           <w:p>
@@ -3956,19 +3986,7 @@
               <w:rPr>
                 <w:rFonts w:ascii="Times New Roman" w:hAnsi="Times New Roman" w:cs="Times New Roman"/>
               </w:rPr>
-              <w:t xml:space="preserve">Nombre o título de la </w:t>
-            </w:r>
-            <w:r>
-              <w:rPr>
-                <w:rFonts w:ascii="Times New Roman" w:hAnsi="Times New Roman" w:cs="Times New Roman"/>
-              </w:rPr>
-              <w:t>monitoria</w:t>
-            </w:r>
-            <w:r>
-              <w:rPr>
-                <w:rFonts w:ascii="Times New Roman" w:hAnsi="Times New Roman" w:cs="Times New Roman"/>
-              </w:rPr>
-              <w:t>.</w:t>
+              <w:t>Nombre o título de la monitoria.</w:t>
             </w:r>
           </w:p>
           <w:p>
@@ -6004,6 +6022,7 @@
   <w:style w:type="character" w:default="1" w:styleId="Fuentedeprrafopredeter">
     <w:name w:val="Default Paragraph Font"/>
     <w:uiPriority w:val="1"/>
+    <w:semiHidden/>
     <w:unhideWhenUsed/>
   </w:style>
   <w:style w:type="table" w:default="1" w:styleId="Tablanormal">

</xml_diff>

<commit_message>
añadido vistas y login funcionando
</commit_message>
<xml_diff>
--- a/Documentacion.docx
+++ b/Documentacion.docx
@@ -450,7 +450,21 @@
               <w:rPr>
                 <w:rFonts w:ascii="Times New Roman" w:hAnsi="Times New Roman" w:cs="Times New Roman"/>
               </w:rPr>
-              <w:t xml:space="preserve">Como administrador de Ayre quiero ingresar, eliminar y </w:t>
+              <w:t xml:space="preserve">Como administrador de </w:t>
+            </w:r>
+            <w:proofErr w:type="spellStart"/>
+            <w:r>
+              <w:rPr>
+                <w:rFonts w:ascii="Times New Roman" w:hAnsi="Times New Roman" w:cs="Times New Roman"/>
+              </w:rPr>
+              <w:t>Ayre</w:t>
+            </w:r>
+            <w:proofErr w:type="spellEnd"/>
+            <w:r>
+              <w:rPr>
+                <w:rFonts w:ascii="Times New Roman" w:hAnsi="Times New Roman" w:cs="Times New Roman"/>
+              </w:rPr>
+              <w:t xml:space="preserve"> quiero ingresar, eliminar y </w:t>
             </w:r>
             <w:r>
               <w:rPr>
@@ -644,7 +658,21 @@
               <w:rPr>
                 <w:rFonts w:ascii="Times New Roman" w:hAnsi="Times New Roman" w:cs="Times New Roman"/>
               </w:rPr>
-              <w:t xml:space="preserve">Como administrador de Ayre quiero ingresar, eliminar y </w:t>
+              <w:t xml:space="preserve">Como administrador de </w:t>
+            </w:r>
+            <w:proofErr w:type="spellStart"/>
+            <w:r>
+              <w:rPr>
+                <w:rFonts w:ascii="Times New Roman" w:hAnsi="Times New Roman" w:cs="Times New Roman"/>
+              </w:rPr>
+              <w:t>Ayre</w:t>
+            </w:r>
+            <w:proofErr w:type="spellEnd"/>
+            <w:r>
+              <w:rPr>
+                <w:rFonts w:ascii="Times New Roman" w:hAnsi="Times New Roman" w:cs="Times New Roman"/>
+              </w:rPr>
+              <w:t xml:space="preserve"> quiero ingresar, eliminar y </w:t>
             </w:r>
             <w:r>
               <w:rPr>
@@ -859,7 +887,21 @@
               <w:rPr>
                 <w:rFonts w:ascii="Times New Roman" w:hAnsi="Times New Roman" w:cs="Times New Roman"/>
               </w:rPr>
-              <w:t xml:space="preserve">Como administrador de Ayre quiero </w:t>
+              <w:t xml:space="preserve">Como administrador de </w:t>
+            </w:r>
+            <w:proofErr w:type="spellStart"/>
+            <w:r>
+              <w:rPr>
+                <w:rFonts w:ascii="Times New Roman" w:hAnsi="Times New Roman" w:cs="Times New Roman"/>
+              </w:rPr>
+              <w:t>Ayre</w:t>
+            </w:r>
+            <w:proofErr w:type="spellEnd"/>
+            <w:r>
+              <w:rPr>
+                <w:rFonts w:ascii="Times New Roman" w:hAnsi="Times New Roman" w:cs="Times New Roman"/>
+              </w:rPr>
+              <w:t xml:space="preserve"> quiero </w:t>
             </w:r>
             <w:r>
               <w:rPr>
@@ -1917,7 +1959,35 @@
               <w:rPr>
                 <w:rFonts w:ascii="Times New Roman" w:hAnsi="Times New Roman" w:cs="Times New Roman"/>
               </w:rPr>
-              <w:t>Como administrador de Ayre quiero poder ver todos los estudiantes que están inscritos en una materia para poder gestionar mejor la contratación de mas o menos profesores.</w:t>
+              <w:t xml:space="preserve">Como administrador de </w:t>
+            </w:r>
+            <w:proofErr w:type="spellStart"/>
+            <w:r>
+              <w:rPr>
+                <w:rFonts w:ascii="Times New Roman" w:hAnsi="Times New Roman" w:cs="Times New Roman"/>
+              </w:rPr>
+              <w:t>Ayre</w:t>
+            </w:r>
+            <w:proofErr w:type="spellEnd"/>
+            <w:r>
+              <w:rPr>
+                <w:rFonts w:ascii="Times New Roman" w:hAnsi="Times New Roman" w:cs="Times New Roman"/>
+              </w:rPr>
+              <w:t xml:space="preserve"> quiero poder ver todos los estudiantes que están inscritos en una materia para poder gestionar mejor la contratación de </w:t>
+            </w:r>
+            <w:proofErr w:type="spellStart"/>
+            <w:r>
+              <w:rPr>
+                <w:rFonts w:ascii="Times New Roman" w:hAnsi="Times New Roman" w:cs="Times New Roman"/>
+              </w:rPr>
+              <w:t>mas</w:t>
+            </w:r>
+            <w:proofErr w:type="spellEnd"/>
+            <w:r>
+              <w:rPr>
+                <w:rFonts w:ascii="Times New Roman" w:hAnsi="Times New Roman" w:cs="Times New Roman"/>
+              </w:rPr>
+              <w:t xml:space="preserve"> o menos profesores.</w:t>
             </w:r>
           </w:p>
         </w:tc>
@@ -2749,7 +2819,23 @@
                 <w:rFonts w:ascii="Times New Roman" w:hAnsi="Times New Roman" w:cs="Times New Roman"/>
                 <w:lang w:val="es-ES"/>
               </w:rPr>
-              <w:t>Como administrador de Ayre quiero poder ver a todos los profesores que tengo en nomina para administrar mejor el presupuesto de la universidad</w:t>
+              <w:t xml:space="preserve">Como administrador de </w:t>
+            </w:r>
+            <w:proofErr w:type="spellStart"/>
+            <w:r>
+              <w:rPr>
+                <w:rFonts w:ascii="Times New Roman" w:hAnsi="Times New Roman" w:cs="Times New Roman"/>
+                <w:lang w:val="es-ES"/>
+              </w:rPr>
+              <w:t>Ayre</w:t>
+            </w:r>
+            <w:proofErr w:type="spellEnd"/>
+            <w:r>
+              <w:rPr>
+                <w:rFonts w:ascii="Times New Roman" w:hAnsi="Times New Roman" w:cs="Times New Roman"/>
+                <w:lang w:val="es-ES"/>
+              </w:rPr>
+              <w:t xml:space="preserve"> quiero poder ver a todos los profesores que tengo en nomina para administrar mejor el presupuesto de la universidad</w:t>
             </w:r>
           </w:p>
         </w:tc>
@@ -3612,7 +3698,21 @@
                 <w:rFonts w:ascii="Times New Roman" w:hAnsi="Times New Roman" w:cs="Times New Roman"/>
                 <w:lang w:val="es-ES"/>
               </w:rPr>
-              <w:t>Como monitor, quiero poder crear sesiones de monitorias para tener un control de las monitorias que realizo.</w:t>
+              <w:t xml:space="preserve">Como monitor, quiero poder </w:t>
+            </w:r>
+            <w:r>
+              <w:rPr>
+                <w:rFonts w:ascii="Times New Roman" w:hAnsi="Times New Roman" w:cs="Times New Roman"/>
+                <w:lang w:val="es-ES"/>
+              </w:rPr>
+              <w:t>gestionar</w:t>
+            </w:r>
+            <w:r>
+              <w:rPr>
+                <w:rFonts w:ascii="Times New Roman" w:hAnsi="Times New Roman" w:cs="Times New Roman"/>
+                <w:lang w:val="es-ES"/>
+              </w:rPr>
+              <w:t xml:space="preserve"> sesiones de monitorias para tener un control de las monitorias que realizo.</w:t>
             </w:r>
           </w:p>
         </w:tc>
@@ -3651,27 +3751,6 @@
           </w:tcPr>
           <w:p>
             <w:pPr>
-              <w:rPr>
-                <w:rFonts w:ascii="Times New Roman" w:hAnsi="Times New Roman" w:cs="Times New Roman"/>
-                <w:lang w:val="es-ES"/>
-              </w:rPr>
-            </w:pPr>
-            <w:r>
-              <w:rPr>
-                <w:rFonts w:ascii="Times New Roman" w:hAnsi="Times New Roman" w:cs="Times New Roman"/>
-              </w:rPr>
-              <w:t>Como monitor, quiero poder crear sesiones de monitorías con detalles específicos (nombre, fecha, hora, duración, y temas a tratar) para llevar un registro de las monitorías realizadas y permitir que los estudiantes puedan acceder a estas sesiones de manera organizada.</w:t>
-            </w:r>
-          </w:p>
-        </w:tc>
-      </w:tr>
-      <w:tr>
-        <w:tc>
-          <w:tcPr>
-            <w:tcW w:w="8828" w:type="dxa"/>
-          </w:tcPr>
-          <w:p>
-            <w:pPr>
               <w:jc w:val="center"/>
               <w:rPr>
                 <w:rFonts w:ascii="Times New Roman" w:hAnsi="Times New Roman" w:cs="Times New Roman"/>
@@ -3700,146 +3779,10 @@
           <w:p>
             <w:pPr>
               <w:pStyle w:val="Prrafodelista"/>
-              <w:numPr>
-                <w:ilvl w:val="0"/>
-                <w:numId w:val="5"/>
-              </w:numPr>
-              <w:rPr>
-                <w:rFonts w:ascii="Times New Roman" w:hAnsi="Times New Roman" w:cs="Times New Roman"/>
-              </w:rPr>
-            </w:pPr>
-            <w:r>
-              <w:rPr>
-                <w:rFonts w:ascii="Times New Roman" w:hAnsi="Times New Roman" w:cs="Times New Roman"/>
-              </w:rPr>
-              <w:t>El monitor puede acceder a una interfaz que permita crear una nueva sesión de monitoria</w:t>
-            </w:r>
-          </w:p>
-          <w:p>
-            <w:pPr>
-              <w:pStyle w:val="Prrafodelista"/>
-              <w:numPr>
-                <w:ilvl w:val="0"/>
-                <w:numId w:val="5"/>
-              </w:numPr>
-              <w:rPr>
-                <w:rFonts w:ascii="Times New Roman" w:hAnsi="Times New Roman" w:cs="Times New Roman"/>
-              </w:rPr>
-            </w:pPr>
-            <w:r>
-              <w:rPr>
-                <w:rFonts w:ascii="Times New Roman" w:hAnsi="Times New Roman" w:cs="Times New Roman"/>
-              </w:rPr>
-              <w:t>El monitor debe poder ingresar los siguientes datos de la sesión:</w:t>
-            </w:r>
-          </w:p>
-          <w:p>
-            <w:pPr>
-              <w:pStyle w:val="Prrafodelista"/>
-              <w:numPr>
-                <w:ilvl w:val="1"/>
-                <w:numId w:val="5"/>
-              </w:numPr>
-              <w:rPr>
-                <w:rFonts w:ascii="Times New Roman" w:hAnsi="Times New Roman" w:cs="Times New Roman"/>
-              </w:rPr>
-            </w:pPr>
-            <w:r>
-              <w:rPr>
-                <w:rFonts w:ascii="Times New Roman" w:hAnsi="Times New Roman" w:cs="Times New Roman"/>
-              </w:rPr>
-              <w:t>Nombre o título de la monitoria.</w:t>
-            </w:r>
-          </w:p>
-          <w:p>
-            <w:pPr>
-              <w:pStyle w:val="Prrafodelista"/>
-              <w:numPr>
-                <w:ilvl w:val="1"/>
-                <w:numId w:val="5"/>
-              </w:numPr>
-              <w:rPr>
-                <w:rFonts w:ascii="Times New Roman" w:hAnsi="Times New Roman" w:cs="Times New Roman"/>
-              </w:rPr>
-            </w:pPr>
-            <w:r>
-              <w:rPr>
-                <w:rFonts w:ascii="Times New Roman" w:hAnsi="Times New Roman" w:cs="Times New Roman"/>
-              </w:rPr>
-              <w:t>Fecha y hora de inicio.</w:t>
-            </w:r>
-          </w:p>
-          <w:p>
-            <w:pPr>
-              <w:pStyle w:val="Prrafodelista"/>
-              <w:numPr>
-                <w:ilvl w:val="1"/>
-                <w:numId w:val="5"/>
-              </w:numPr>
-              <w:rPr>
-                <w:rFonts w:ascii="Times New Roman" w:hAnsi="Times New Roman" w:cs="Times New Roman"/>
-              </w:rPr>
-            </w:pPr>
-            <w:r>
-              <w:rPr>
-                <w:rFonts w:ascii="Times New Roman" w:hAnsi="Times New Roman" w:cs="Times New Roman"/>
-              </w:rPr>
-              <w:t>Duración o hora de fin.</w:t>
-            </w:r>
-          </w:p>
-          <w:p>
-            <w:pPr>
-              <w:pStyle w:val="Prrafodelista"/>
-              <w:numPr>
-                <w:ilvl w:val="1"/>
-                <w:numId w:val="5"/>
-              </w:numPr>
-              <w:rPr>
-                <w:rFonts w:ascii="Times New Roman" w:hAnsi="Times New Roman" w:cs="Times New Roman"/>
-              </w:rPr>
-            </w:pPr>
-            <w:r>
-              <w:rPr>
-                <w:rFonts w:ascii="Times New Roman" w:hAnsi="Times New Roman" w:cs="Times New Roman"/>
-              </w:rPr>
-              <w:t>Lugar o modalidad (presencial/virtual).</w:t>
-            </w:r>
-          </w:p>
-          <w:p>
-            <w:pPr>
-              <w:pStyle w:val="Prrafodelista"/>
-              <w:numPr>
-                <w:ilvl w:val="1"/>
-                <w:numId w:val="5"/>
-              </w:numPr>
-              <w:rPr>
-                <w:rFonts w:ascii="Times New Roman" w:hAnsi="Times New Roman" w:cs="Times New Roman"/>
-              </w:rPr>
-            </w:pPr>
-            <w:r>
-              <w:rPr>
-                <w:rFonts w:ascii="Times New Roman" w:hAnsi="Times New Roman" w:cs="Times New Roman"/>
-              </w:rPr>
-              <w:t>Temas a tratar.</w:t>
-            </w:r>
-          </w:p>
-          <w:p>
-            <w:pPr>
-              <w:pStyle w:val="Prrafodelista"/>
-              <w:numPr>
-                <w:ilvl w:val="0"/>
-                <w:numId w:val="5"/>
-              </w:numPr>
-              <w:rPr>
-                <w:rFonts w:ascii="Times New Roman" w:hAnsi="Times New Roman" w:cs="Times New Roman"/>
-              </w:rPr>
-            </w:pPr>
-            <w:r>
-              <w:rPr>
-                <w:rFonts w:ascii="Times New Roman" w:hAnsi="Times New Roman" w:cs="Times New Roman"/>
-              </w:rPr>
-              <w:t>La sesión de monitoría debe guardarse en el sistema y ser visible en el perfil del monitor.</w:t>
-            </w:r>
+              <w:rPr>
+                <w:rFonts w:ascii="Times New Roman" w:hAnsi="Times New Roman" w:cs="Times New Roman"/>
+              </w:rPr>
+            </w:pPr>
           </w:p>
         </w:tc>
       </w:tr>
@@ -3898,15 +3841,16 @@
             <w:pPr>
               <w:rPr>
                 <w:rFonts w:ascii="Times New Roman" w:hAnsi="Times New Roman" w:cs="Times New Roman"/>
-                <w:lang w:val="es-ES"/>
-              </w:rPr>
-            </w:pPr>
-            <w:r>
-              <w:rPr>
-                <w:rFonts w:ascii="Times New Roman" w:hAnsi="Times New Roman" w:cs="Times New Roman"/>
-                <w:lang w:val="es-ES"/>
-              </w:rPr>
-              <w:t>Como monitor, quiero poder actualizar el horario de las monitorias que cree para poder tener flexibilidad con los horarios y que mas estudiantes puedan asistir a las monitorias.</w:t>
+                <w:u w:val="single"/>
+                <w:lang w:val="es-ES"/>
+              </w:rPr>
+            </w:pPr>
+            <w:r>
+              <w:rPr>
+                <w:rFonts w:ascii="Times New Roman" w:hAnsi="Times New Roman" w:cs="Times New Roman"/>
+                <w:lang w:val="es-ES"/>
+              </w:rPr>
+              <w:t>Como monitor quiero poder gestionar asistencias a las monitorias que realizo para llevar un control de cuantas personas acuden a mis monitorias</w:t>
             </w:r>
           </w:p>
         </w:tc>
@@ -3950,12 +3894,6 @@
                 <w:lang w:val="es-ES"/>
               </w:rPr>
             </w:pPr>
-            <w:r>
-              <w:rPr>
-                <w:rFonts w:ascii="Times New Roman" w:hAnsi="Times New Roman" w:cs="Times New Roman"/>
-              </w:rPr>
-              <w:t>Como monitor, quiero poder actualizar el horario y otros detalles de las sesiones de monitoría previamente creadas para adaptarme a posibles cambios y facilitar que más estudiantes puedan asistir a las sesiones.</w:t>
-            </w:r>
           </w:p>
         </w:tc>
       </w:tr>
@@ -3993,138 +3931,11 @@
           </w:tcPr>
           <w:p>
             <w:pPr>
-              <w:pStyle w:val="Prrafodelista"/>
-              <w:numPr>
-                <w:ilvl w:val="0"/>
-                <w:numId w:val="5"/>
-              </w:numPr>
-              <w:rPr>
-                <w:rFonts w:ascii="Times New Roman" w:hAnsi="Times New Roman" w:cs="Times New Roman"/>
-                <w:lang w:val="es-ES"/>
-              </w:rPr>
-            </w:pPr>
-            <w:r>
-              <w:rPr>
-                <w:rFonts w:ascii="Times New Roman" w:hAnsi="Times New Roman" w:cs="Times New Roman"/>
-                <w:lang w:val="es-ES"/>
-              </w:rPr>
-              <w:t>El monitor debe poder acceder a la interfaz de edición para modificar una sesión de monitoría previamente creada.</w:t>
-            </w:r>
-          </w:p>
-          <w:p>
-            <w:pPr>
-              <w:pStyle w:val="Prrafodelista"/>
-              <w:numPr>
-                <w:ilvl w:val="0"/>
-                <w:numId w:val="5"/>
-              </w:numPr>
-              <w:rPr>
-                <w:rFonts w:ascii="Times New Roman" w:hAnsi="Times New Roman" w:cs="Times New Roman"/>
-                <w:lang w:val="es-ES"/>
-              </w:rPr>
-            </w:pPr>
-            <w:r>
-              <w:rPr>
-                <w:rFonts w:ascii="Times New Roman" w:hAnsi="Times New Roman" w:cs="Times New Roman"/>
-                <w:lang w:val="es-ES"/>
-              </w:rPr>
-              <w:t>El monitor debe poder actualizar los siguientes datos de la monitoría:</w:t>
-            </w:r>
-          </w:p>
-          <w:p>
-            <w:pPr>
-              <w:pStyle w:val="Prrafodelista"/>
-              <w:numPr>
-                <w:ilvl w:val="1"/>
-                <w:numId w:val="5"/>
-              </w:numPr>
-              <w:rPr>
-                <w:rFonts w:ascii="Times New Roman" w:hAnsi="Times New Roman" w:cs="Times New Roman"/>
-                <w:lang w:val="es-ES"/>
-              </w:rPr>
-            </w:pPr>
-            <w:r>
-              <w:rPr>
-                <w:rFonts w:ascii="Times New Roman" w:hAnsi="Times New Roman" w:cs="Times New Roman"/>
-                <w:lang w:val="es-ES"/>
-              </w:rPr>
-              <w:lastRenderedPageBreak/>
-              <w:t>Fecha y hora de inicio.</w:t>
-            </w:r>
-          </w:p>
-          <w:p>
-            <w:pPr>
-              <w:pStyle w:val="Prrafodelista"/>
-              <w:numPr>
-                <w:ilvl w:val="1"/>
-                <w:numId w:val="5"/>
-              </w:numPr>
-              <w:rPr>
-                <w:rFonts w:ascii="Times New Roman" w:hAnsi="Times New Roman" w:cs="Times New Roman"/>
-                <w:lang w:val="es-ES"/>
-              </w:rPr>
-            </w:pPr>
-            <w:r>
-              <w:rPr>
-                <w:rFonts w:ascii="Times New Roman" w:hAnsi="Times New Roman" w:cs="Times New Roman"/>
-                <w:lang w:val="es-ES"/>
-              </w:rPr>
-              <w:t>Duración o hora de fin.</w:t>
-            </w:r>
-          </w:p>
-          <w:p>
-            <w:pPr>
-              <w:pStyle w:val="Prrafodelista"/>
-              <w:numPr>
-                <w:ilvl w:val="0"/>
-                <w:numId w:val="5"/>
-              </w:numPr>
-              <w:rPr>
-                <w:rFonts w:ascii="Times New Roman" w:hAnsi="Times New Roman" w:cs="Times New Roman"/>
-                <w:lang w:val="es-ES"/>
-              </w:rPr>
-            </w:pPr>
-            <w:r>
-              <w:rPr>
-                <w:rFonts w:ascii="Times New Roman" w:hAnsi="Times New Roman" w:cs="Times New Roman"/>
-                <w:lang w:val="es-ES"/>
-              </w:rPr>
-              <w:t xml:space="preserve">El sistema debe comprobar que no existan conflictos de horario con otras </w:t>
-            </w:r>
-            <w:r>
-              <w:rPr>
-                <w:rFonts w:ascii="Times New Roman" w:hAnsi="Times New Roman" w:cs="Times New Roman"/>
-                <w:lang w:val="es-ES"/>
-              </w:rPr>
-              <w:t>monitorias</w:t>
-            </w:r>
-            <w:r>
-              <w:rPr>
-                <w:rFonts w:ascii="Times New Roman" w:hAnsi="Times New Roman" w:cs="Times New Roman"/>
-                <w:lang w:val="es-ES"/>
-              </w:rPr>
-              <w:t xml:space="preserve"> programadas por el mismo monitor.</w:t>
-            </w:r>
-          </w:p>
-          <w:p>
-            <w:pPr>
-              <w:pStyle w:val="Prrafodelista"/>
-              <w:numPr>
-                <w:ilvl w:val="0"/>
-                <w:numId w:val="5"/>
-              </w:numPr>
-              <w:rPr>
-                <w:rFonts w:ascii="Times New Roman" w:hAnsi="Times New Roman" w:cs="Times New Roman"/>
-                <w:lang w:val="es-ES"/>
-              </w:rPr>
-            </w:pPr>
-            <w:r>
-              <w:rPr>
-                <w:rFonts w:ascii="Times New Roman" w:hAnsi="Times New Roman" w:cs="Times New Roman"/>
-                <w:lang w:val="es-ES"/>
-              </w:rPr>
-              <w:t>La información actualizada debe reflejarse de inmediato en el perfil del monitor y en la vista de los estudiantes.</w:t>
-            </w:r>
+              <w:rPr>
+                <w:rFonts w:ascii="Times New Roman" w:hAnsi="Times New Roman" w:cs="Times New Roman"/>
+                <w:lang w:val="es-ES"/>
+              </w:rPr>
+            </w:pPr>
           </w:p>
         </w:tc>
       </w:tr>

</xml_diff>

<commit_message>
Implementacion de historias de usuario al 50%
</commit_message>
<xml_diff>
--- a/Documentacion.docx
+++ b/Documentacion.docx
@@ -1268,7 +1268,39 @@
               <w:rPr>
                 <w:rFonts w:ascii="Times New Roman" w:hAnsi="Times New Roman" w:cs="Times New Roman"/>
               </w:rPr>
-              <w:t>Como profesor quiero poder añadir un monitor a mi materia para proporcionar apoyo adicional a los estudiantes.</w:t>
+              <w:t xml:space="preserve">Como </w:t>
+            </w:r>
+            <w:r>
+              <w:rPr>
+                <w:rFonts w:ascii="Times New Roman" w:hAnsi="Times New Roman" w:cs="Times New Roman"/>
+              </w:rPr>
+              <w:t xml:space="preserve">administrador de </w:t>
+            </w:r>
+            <w:proofErr w:type="spellStart"/>
+            <w:r>
+              <w:rPr>
+                <w:rFonts w:ascii="Times New Roman" w:hAnsi="Times New Roman" w:cs="Times New Roman"/>
+              </w:rPr>
+              <w:t>Ayre</w:t>
+            </w:r>
+            <w:proofErr w:type="spellEnd"/>
+            <w:r>
+              <w:rPr>
+                <w:rFonts w:ascii="Times New Roman" w:hAnsi="Times New Roman" w:cs="Times New Roman"/>
+              </w:rPr>
+              <w:t xml:space="preserve"> quiero poder añadir un monitor a </w:t>
+            </w:r>
+            <w:r>
+              <w:rPr>
+                <w:rFonts w:ascii="Times New Roman" w:hAnsi="Times New Roman" w:cs="Times New Roman"/>
+              </w:rPr>
+              <w:t xml:space="preserve">una </w:t>
+            </w:r>
+            <w:r>
+              <w:rPr>
+                <w:rFonts w:ascii="Times New Roman" w:hAnsi="Times New Roman" w:cs="Times New Roman"/>
+              </w:rPr>
+              <w:t>materia para proporcionar apoyo adicional a los estudiantes.</w:t>
             </w:r>
           </w:p>
         </w:tc>
@@ -1312,13 +1344,6 @@
                 <w:lang w:val="es-ES"/>
               </w:rPr>
             </w:pPr>
-            <w:r>
-              <w:rPr>
-                <w:rFonts w:ascii="Times New Roman" w:hAnsi="Times New Roman" w:cs="Times New Roman"/>
-                <w:lang w:val="es-ES"/>
-              </w:rPr>
-              <w:t>El profesor debe estar en la capacidad de poder añadir a un monitor en su materia, esto con la finalidad de complementar la información dada en clase y ser de apoyo para los estudiantes, se deben incluir detalles claves como el nombre, código estudiantil y el semestre que está cursando.</w:t>
-            </w:r>
           </w:p>
         </w:tc>
       </w:tr>
@@ -1356,43 +1381,11 @@
           </w:tcPr>
           <w:p>
             <w:pPr>
-              <w:pStyle w:val="Prrafodelista"/>
-              <w:numPr>
-                <w:ilvl w:val="0"/>
-                <w:numId w:val="4"/>
-              </w:numPr>
-              <w:rPr>
-                <w:rFonts w:ascii="Times New Roman" w:hAnsi="Times New Roman" w:cs="Times New Roman"/>
-                <w:lang w:val="es-ES"/>
-              </w:rPr>
-            </w:pPr>
-            <w:r>
-              <w:rPr>
-                <w:rFonts w:ascii="Times New Roman" w:hAnsi="Times New Roman" w:cs="Times New Roman"/>
-                <w:lang w:val="es-ES"/>
-              </w:rPr>
-              <w:t>El estudiante debió haber cursado la materia previamente.</w:t>
-            </w:r>
-          </w:p>
-          <w:p>
-            <w:pPr>
-              <w:pStyle w:val="Prrafodelista"/>
-              <w:numPr>
-                <w:ilvl w:val="0"/>
-                <w:numId w:val="4"/>
-              </w:numPr>
-              <w:rPr>
-                <w:rFonts w:ascii="Times New Roman" w:hAnsi="Times New Roman" w:cs="Times New Roman"/>
-                <w:lang w:val="es-ES"/>
-              </w:rPr>
-            </w:pPr>
-            <w:r>
-              <w:rPr>
-                <w:rFonts w:ascii="Times New Roman" w:hAnsi="Times New Roman" w:cs="Times New Roman"/>
-                <w:lang w:val="es-ES"/>
-              </w:rPr>
-              <w:t>La nota final del estudiante debe ser mayor a 380.</w:t>
-            </w:r>
+              <w:rPr>
+                <w:rFonts w:ascii="Times New Roman" w:hAnsi="Times New Roman" w:cs="Times New Roman"/>
+                <w:lang w:val="es-ES"/>
+              </w:rPr>
+            </w:pPr>
           </w:p>
         </w:tc>
       </w:tr>
@@ -1732,7 +1725,6 @@
                 <w:rFonts w:ascii="Times New Roman" w:hAnsi="Times New Roman" w:cs="Times New Roman"/>
                 <w:lang w:val="es-ES"/>
               </w:rPr>
-              <w:lastRenderedPageBreak/>
               <w:t>Se debe calcular con base al semestre y cantidad de estudiantes matriculados en esa materia.</w:t>
             </w:r>
           </w:p>
@@ -1798,6 +1790,7 @@
               <w:rPr>
                 <w:rFonts w:ascii="Times New Roman" w:hAnsi="Times New Roman" w:cs="Times New Roman"/>
               </w:rPr>
+              <w:lastRenderedPageBreak/>
               <w:t xml:space="preserve">Como estudiante quiero poder ver la tasa de </w:t>
             </w:r>
             <w:r>
@@ -2585,7 +2578,6 @@
               <w:rPr>
                 <w:rFonts w:ascii="Times New Roman" w:hAnsi="Times New Roman" w:cs="Times New Roman"/>
               </w:rPr>
-              <w:lastRenderedPageBreak/>
               <w:t>El sistema debe poder ver si un estudiante repitente fue a una monitoria y gano la materia.</w:t>
             </w:r>
           </w:p>
@@ -2651,6 +2643,7 @@
               <w:rPr>
                 <w:rFonts w:ascii="Times New Roman" w:hAnsi="Times New Roman" w:cs="Times New Roman"/>
               </w:rPr>
+              <w:lastRenderedPageBreak/>
               <w:t>Como profesor, quiero saber si a un estudiante no le sirvió ir a la monitoría para identificar áreas de mejora y ajustar las estrategias de apoyo.</w:t>
             </w:r>
           </w:p>
@@ -3389,7 +3382,6 @@
                 <w:rFonts w:ascii="Times New Roman" w:hAnsi="Times New Roman" w:cs="Times New Roman"/>
                 <w:lang w:val="es-ES"/>
               </w:rPr>
-              <w:lastRenderedPageBreak/>
               <w:t xml:space="preserve">Como administrador, quiero poder generar informes sobre las tasas de </w:t>
             </w:r>
             <w:r>

</xml_diff>

<commit_message>
algo se modifico, no se que
</commit_message>
<xml_diff>
--- a/Documentacion.docx
+++ b/Documentacion.docx
@@ -3382,21 +3382,7 @@
                 <w:rFonts w:ascii="Times New Roman" w:hAnsi="Times New Roman" w:cs="Times New Roman"/>
                 <w:lang w:val="es-ES"/>
               </w:rPr>
-              <w:t xml:space="preserve">Como administrador, quiero poder generar informes sobre las tasas de </w:t>
-            </w:r>
-            <w:r>
-              <w:rPr>
-                <w:rFonts w:ascii="Times New Roman" w:hAnsi="Times New Roman" w:cs="Times New Roman"/>
-                <w:lang w:val="es-ES"/>
-              </w:rPr>
-              <w:t>estudiantes que perdieron una materia</w:t>
-            </w:r>
-            <w:r>
-              <w:rPr>
-                <w:rFonts w:ascii="Times New Roman" w:hAnsi="Times New Roman" w:cs="Times New Roman"/>
-                <w:lang w:val="es-ES"/>
-              </w:rPr>
-              <w:t xml:space="preserve"> por facultad o programa, para tomar decisiones estratégicas a nivel institucional.</w:t>
+              <w:t>Como administrador quiero poder ver los cursos de un profesor (Terminar)</w:t>
             </w:r>
           </w:p>
         </w:tc>
@@ -3526,6 +3512,7 @@
                 <w:bCs/>
                 <w:lang w:val="es-ES"/>
               </w:rPr>
+              <w:lastRenderedPageBreak/>
               <w:t>Historia de Usuario 18</w:t>
             </w:r>
           </w:p>

</xml_diff>